<commit_message>
added sql file folder
</commit_message>
<xml_diff>
--- a/Tables.docx
+++ b/Tables.docx
@@ -34,23 +34,7 @@
         <w:sym w:font="Wingdings" w:char="F0DF"/>
       </w:r>
       <w:r>
-        <w:t xml:space="preserve"> </w:t>
-      </w:r>
-      <w:proofErr w:type="gramStart"/>
-      <w:r>
-        <w:t>have</w:t>
-      </w:r>
-      <w:proofErr w:type="gramEnd"/>
-      <w:r>
-        <w:t xml:space="preserve"> creators name their quiz! – </w:t>
-      </w:r>
-      <w:proofErr w:type="gramStart"/>
-      <w:r>
-        <w:t>must</w:t>
-      </w:r>
-      <w:proofErr w:type="gramEnd"/>
-      <w:r>
-        <w:t xml:space="preserve"> be unique</w:t>
+        <w:t xml:space="preserve"> have creators name their quiz! – must be unique</w:t>
       </w:r>
     </w:p>
     <w:p>
@@ -68,183 +52,14 @@
         <w:t>Other things specific to the question</w:t>
       </w:r>
     </w:p>
-    <w:p>
-      <w:pPr>
-        <w:rPr>
-          <w:b/>
-          <w:u w:val="single"/>
-        </w:rPr>
-      </w:pPr>
-    </w:p>
-    <w:p>
-      <w:r>
-        <w:t>[</w:t>
-      </w:r>
-      <w:r>
-        <w:t>Question-response</w:t>
-      </w:r>
-    </w:p>
-    <w:p>
-      <w:r>
-        <w:t>Fill in the blank</w:t>
-      </w:r>
-    </w:p>
-    <w:p>
-      <w:r>
-        <w:t xml:space="preserve">Multiple </w:t>
-      </w:r>
-      <w:proofErr w:type="gramStart"/>
-      <w:r>
-        <w:t>choice</w:t>
-      </w:r>
-      <w:proofErr w:type="gramEnd"/>
-    </w:p>
-    <w:p>
-      <w:r>
-        <w:t>Picture-response questions</w:t>
-      </w:r>
-    </w:p>
-    <w:p/>
-    <w:p>
-      <w:r>
-        <w:t>Multi-answer questions</w:t>
-      </w:r>
-    </w:p>
-    <w:p>
-      <w:r>
-        <w:t xml:space="preserve">Multiple </w:t>
-      </w:r>
-      <w:proofErr w:type="gramStart"/>
-      <w:r>
-        <w:t>choice</w:t>
-      </w:r>
-      <w:proofErr w:type="gramEnd"/>
-      <w:r>
-        <w:t xml:space="preserve"> with multiple answers</w:t>
-      </w:r>
-    </w:p>
-    <w:p>
-      <w:r>
-        <w:t>Matching</w:t>
-      </w:r>
-    </w:p>
-    <w:p>
-      <w:r>
-        <w:t>Auto-generated questions</w:t>
-      </w:r>
-    </w:p>
-    <w:p>
-      <w:r>
-        <w:t>Graded questions</w:t>
-      </w:r>
-      <w:r>
-        <w:t>]</w:t>
-      </w:r>
-    </w:p>
-    <w:p/>
-    <w:p>
-      <w:pPr>
-        <w:rPr>
-          <w:b/>
-          <w:u w:val="single"/>
-        </w:rPr>
-      </w:pPr>
-      <w:r>
-        <w:rPr>
-          <w:b/>
-          <w:u w:val="single"/>
-        </w:rPr>
-        <w:t>Quiz table</w:t>
-      </w:r>
-    </w:p>
-    <w:p>
-      <w:r>
-        <w:t>Quiz ID</w:t>
-      </w:r>
-      <w:r>
-        <w:t xml:space="preserve"> (name?)</w:t>
-      </w:r>
-    </w:p>
-    <w:p>
-      <w:r>
-        <w:t>Number of questions</w:t>
-      </w:r>
-    </w:p>
-    <w:p>
-      <w:r>
-        <w:t>Random or not</w:t>
-      </w:r>
-    </w:p>
-    <w:p>
-      <w:r>
-        <w:t>Creation date</w:t>
-      </w:r>
-    </w:p>
-    <w:p>
-      <w:r>
-        <w:t>Creator</w:t>
-      </w:r>
-    </w:p>
-    <w:p>
-      <w:proofErr w:type="gramStart"/>
-      <w:r>
-        <w:t>One page/</w:t>
-      </w:r>
-      <w:proofErr w:type="gramEnd"/>
-      <w:r>
-        <w:t>multiple pages</w:t>
-      </w:r>
-    </w:p>
-    <w:p>
-      <w:r>
-        <w:t>Immediate correction (multiple pages only)</w:t>
-      </w:r>
-    </w:p>
-    <w:p>
-      <w:r>
-        <w:t>Practice or not practice</w:t>
-      </w:r>
-    </w:p>
-    <w:p>
-      <w:r>
-        <w:t>Number of times taken</w:t>
-      </w:r>
-    </w:p>
-    <w:p>
-      <w:proofErr w:type="spellStart"/>
-      <w:r>
-        <w:t>Curr</w:t>
-      </w:r>
-      <w:proofErr w:type="spellEnd"/>
-      <w:r>
-        <w:t xml:space="preserve"> highest score</w:t>
-      </w:r>
-      <w:r>
-        <w:t xml:space="preserve"> (set to 0 initially)</w:t>
-      </w:r>
-    </w:p>
-    <w:p>
-      <w:r>
-        <w:t>Category</w:t>
-      </w:r>
-    </w:p>
-    <w:p>
-      <w:r>
-        <w:t>Tags</w:t>
-      </w:r>
-      <w:r>
-        <w:t xml:space="preserve"> </w:t>
-      </w:r>
-      <w:r>
-        <w:sym w:font="Wingdings" w:char="F0DF"/>
-      </w:r>
-      <w:r>
-        <w:t xml:space="preserve"> parse</w:t>
+    <w:p/>
+    <w:p>
+      <w:r>
+        <w:t>****No question ID, instead get all questions for a quiz. We will never have to use individual questions anywhere else…? Also, we don’t need author ID since that’s specific to the quiz and not the question</w:t>
       </w:r>
       <w:bookmarkStart w:id="0" w:name="_GoBack"/>
       <w:bookmarkEnd w:id="0"/>
     </w:p>
-    <w:p/>
     <w:p>
       <w:pPr>
         <w:rPr>
@@ -252,6 +67,158 @@
           <w:u w:val="single"/>
         </w:rPr>
       </w:pPr>
+    </w:p>
+    <w:p>
+      <w:r>
+        <w:t>[</w:t>
+      </w:r>
+      <w:r>
+        <w:t>Question-response</w:t>
+      </w:r>
+    </w:p>
+    <w:p>
+      <w:r>
+        <w:t>Fill in the blank</w:t>
+      </w:r>
+    </w:p>
+    <w:p>
+      <w:r>
+        <w:t>Multiple choice</w:t>
+      </w:r>
+    </w:p>
+    <w:p>
+      <w:r>
+        <w:t>Picture-response questions</w:t>
+      </w:r>
+    </w:p>
+    <w:p/>
+    <w:p>
+      <w:r>
+        <w:t>Multi-answer questions</w:t>
+      </w:r>
+    </w:p>
+    <w:p>
+      <w:r>
+        <w:t>Multiple choice with multiple answers</w:t>
+      </w:r>
+    </w:p>
+    <w:p>
+      <w:r>
+        <w:t>Matching</w:t>
+      </w:r>
+    </w:p>
+    <w:p>
+      <w:r>
+        <w:t>Auto-generated questions</w:t>
+      </w:r>
+    </w:p>
+    <w:p>
+      <w:r>
+        <w:t>Graded questions</w:t>
+      </w:r>
+      <w:r>
+        <w:t>]</w:t>
+      </w:r>
+    </w:p>
+    <w:p/>
+    <w:p>
+      <w:pPr>
+        <w:rPr>
+          <w:b/>
+          <w:u w:val="single"/>
+        </w:rPr>
+      </w:pPr>
+      <w:r>
+        <w:rPr>
+          <w:b/>
+          <w:u w:val="single"/>
+        </w:rPr>
+        <w:t>Quiz table</w:t>
+      </w:r>
+    </w:p>
+    <w:p>
+      <w:r>
+        <w:t>Quiz ID</w:t>
+      </w:r>
+      <w:r>
+        <w:t xml:space="preserve"> (name?)</w:t>
+      </w:r>
+    </w:p>
+    <w:p>
+      <w:r>
+        <w:t>Number of questions</w:t>
+      </w:r>
+    </w:p>
+    <w:p>
+      <w:r>
+        <w:t>Random or not</w:t>
+      </w:r>
+    </w:p>
+    <w:p>
+      <w:r>
+        <w:t>Creation date</w:t>
+      </w:r>
+    </w:p>
+    <w:p>
+      <w:r>
+        <w:t>Creator</w:t>
+      </w:r>
+    </w:p>
+    <w:p>
+      <w:r>
+        <w:t>One page/multiple pages</w:t>
+      </w:r>
+    </w:p>
+    <w:p>
+      <w:r>
+        <w:t>Immediate correction (multiple pages only)</w:t>
+      </w:r>
+    </w:p>
+    <w:p>
+      <w:r>
+        <w:t>Practice or not practice</w:t>
+      </w:r>
+    </w:p>
+    <w:p>
+      <w:r>
+        <w:t>Number of times taken</w:t>
+      </w:r>
+    </w:p>
+    <w:p>
+      <w:r>
+        <w:t>Curr highest score</w:t>
+      </w:r>
+      <w:r>
+        <w:t xml:space="preserve"> (set to 0 initially)</w:t>
+      </w:r>
+    </w:p>
+    <w:p>
+      <w:r>
+        <w:t>Category</w:t>
+      </w:r>
+    </w:p>
+    <w:p>
+      <w:r>
+        <w:t>Tags</w:t>
+      </w:r>
+      <w:r>
+        <w:t xml:space="preserve"> </w:t>
+      </w:r>
+      <w:r>
+        <w:sym w:font="Wingdings" w:char="F0DF"/>
+      </w:r>
+      <w:r>
+        <w:t xml:space="preserve"> parse</w:t>
+      </w:r>
+    </w:p>
+    <w:p/>
+    <w:p>
+      <w:pPr>
+        <w:rPr>
+          <w:b/>
+          <w:u w:val="single"/>
+        </w:rPr>
+      </w:pPr>
       <w:r>
         <w:rPr>
           <w:b/>
@@ -271,11 +238,9 @@
       </w:r>
     </w:p>
     <w:p>
-      <w:proofErr w:type="spellStart"/>
       <w:r>
         <w:t>IsAdmin</w:t>
       </w:r>
-      <w:proofErr w:type="spellEnd"/>
     </w:p>
     <w:p>
       <w:r>
@@ -316,6 +281,7 @@
     </w:p>
     <w:p>
       <w:r>
+        <w:lastRenderedPageBreak/>
         <w:t>User #2 (username)</w:t>
       </w:r>
     </w:p>
@@ -336,7 +302,6 @@
     </w:p>
     <w:p>
       <w:r>
-        <w:lastRenderedPageBreak/>
         <w:t>Sender (username)</w:t>
       </w:r>
     </w:p>
@@ -357,15 +322,7 @@
     </w:p>
     <w:p>
       <w:r>
-        <w:t xml:space="preserve">Finished (did the challenge, accepted friend request, </w:t>
-      </w:r>
-      <w:proofErr w:type="gramStart"/>
-      <w:r>
-        <w:t>deleted(</w:t>
-      </w:r>
-      <w:proofErr w:type="gramEnd"/>
-      <w:r>
-        <w:t>?) note)</w:t>
+        <w:t>Finished (did the challenge, accepted friend request, deleted(?) note)</w:t>
       </w:r>
     </w:p>
     <w:p/>

</xml_diff>

<commit_message>
New sql files added
</commit_message>
<xml_diff>
--- a/Tables.docx
+++ b/Tables.docx
@@ -57,215 +57,220 @@
       <w:r>
         <w:t>****No question ID, instead get all questions for a quiz. We will never have to use individual questions anywhere else…? Also, we don’t need author ID since that’s specific to the quiz and not the question</w:t>
       </w:r>
+    </w:p>
+    <w:p>
+      <w:pPr>
+        <w:rPr>
+          <w:b/>
+          <w:u w:val="single"/>
+        </w:rPr>
+      </w:pPr>
+    </w:p>
+    <w:p>
+      <w:r>
+        <w:t>[</w:t>
+      </w:r>
+      <w:r>
+        <w:t>Question-response</w:t>
+      </w:r>
+    </w:p>
+    <w:p>
+      <w:r>
+        <w:t>Fill in the blank</w:t>
+      </w:r>
+    </w:p>
+    <w:p>
+      <w:r>
+        <w:t>Multiple choice</w:t>
+      </w:r>
+    </w:p>
+    <w:p>
+      <w:r>
+        <w:t>Picture-response questions</w:t>
+      </w:r>
+    </w:p>
+    <w:p/>
+    <w:p>
+      <w:r>
+        <w:t>Multi-answer questions</w:t>
+      </w:r>
+    </w:p>
+    <w:p>
+      <w:r>
+        <w:t>Multiple choice with multiple answers</w:t>
+      </w:r>
+    </w:p>
+    <w:p>
+      <w:r>
+        <w:t>Matching</w:t>
+      </w:r>
+    </w:p>
+    <w:p>
+      <w:r>
+        <w:t>Auto-generated questions</w:t>
+      </w:r>
+    </w:p>
+    <w:p>
+      <w:r>
+        <w:t>Graded questions</w:t>
+      </w:r>
+      <w:r>
+        <w:t>]</w:t>
+      </w:r>
+    </w:p>
+    <w:p/>
+    <w:p>
+      <w:pPr>
+        <w:rPr>
+          <w:b/>
+          <w:u w:val="single"/>
+        </w:rPr>
+      </w:pPr>
+      <w:r>
+        <w:rPr>
+          <w:b/>
+          <w:u w:val="single"/>
+        </w:rPr>
+        <w:t>Quiz table</w:t>
+      </w:r>
+    </w:p>
+    <w:p>
+      <w:r>
+        <w:t>Quiz ID</w:t>
+      </w:r>
+      <w:r>
+        <w:t xml:space="preserve"> (name?)</w:t>
+      </w:r>
+    </w:p>
+    <w:p>
+      <w:r>
+        <w:t>Number of questions</w:t>
+      </w:r>
+    </w:p>
+    <w:p>
+      <w:r>
+        <w:t>Random or not</w:t>
+      </w:r>
+    </w:p>
+    <w:p>
+      <w:r>
+        <w:t>Creation date</w:t>
+      </w:r>
+    </w:p>
+    <w:p>
+      <w:r>
+        <w:t>Creator</w:t>
+      </w:r>
+    </w:p>
+    <w:p>
+      <w:r>
+        <w:t>One page/multiple pages</w:t>
+      </w:r>
+    </w:p>
+    <w:p>
+      <w:r>
+        <w:t>Immediate correction (multiple pages only)</w:t>
+      </w:r>
+    </w:p>
+    <w:p>
+      <w:r>
+        <w:t>Practice or not practice</w:t>
+      </w:r>
+    </w:p>
+    <w:p>
+      <w:r>
+        <w:t>Number of times taken</w:t>
+      </w:r>
+    </w:p>
+    <w:p>
+      <w:r>
+        <w:t>Curr highest score</w:t>
+      </w:r>
+      <w:r>
+        <w:t xml:space="preserve"> (set to 0 initially)</w:t>
+      </w:r>
+    </w:p>
+    <w:p>
+      <w:r>
+        <w:t>Category</w:t>
+      </w:r>
+    </w:p>
+    <w:p>
+      <w:r>
+        <w:t>Tags</w:t>
+      </w:r>
+      <w:r>
+        <w:t xml:space="preserve"> </w:t>
+      </w:r>
+      <w:r>
+        <w:sym w:font="Wingdings" w:char="F0DF"/>
+      </w:r>
+      <w:r>
+        <w:t xml:space="preserve"> parse</w:t>
+      </w:r>
+    </w:p>
+    <w:p/>
+    <w:p>
+      <w:pPr>
+        <w:rPr>
+          <w:b/>
+          <w:u w:val="single"/>
+        </w:rPr>
+      </w:pPr>
+      <w:r>
+        <w:rPr>
+          <w:b/>
+          <w:u w:val="single"/>
+        </w:rPr>
+        <w:t>User table</w:t>
+      </w:r>
+    </w:p>
+    <w:p>
+      <w:r>
+        <w:t>Username</w:t>
+      </w:r>
+    </w:p>
+    <w:p>
+      <w:r>
+        <w:t>Hashed password</w:t>
+      </w:r>
+    </w:p>
+    <w:p>
+      <w:r>
+        <w:t>Date created</w:t>
+      </w:r>
       <w:bookmarkStart w:id="0" w:name="_GoBack"/>
       <w:bookmarkEnd w:id="0"/>
     </w:p>
     <w:p>
+      <w:r>
+        <w:t>IsAdmin</w:t>
+      </w:r>
+    </w:p>
+    <w:p>
+      <w:r>
+        <w:t>Number of quizzes created</w:t>
+      </w:r>
+      <w:r>
+        <w:t xml:space="preserve"> (?)</w:t>
+      </w:r>
+    </w:p>
+    <w:p>
+      <w:r>
+        <w:t>Number of quizzes taken</w:t>
+      </w:r>
+      <w:r>
+        <w:t xml:space="preserve"> (?)</w:t>
+      </w:r>
+    </w:p>
+    <w:p/>
+    <w:p>
       <w:pPr>
         <w:rPr>
           <w:b/>
           <w:u w:val="single"/>
         </w:rPr>
       </w:pPr>
-    </w:p>
-    <w:p>
-      <w:r>
-        <w:t>[</w:t>
-      </w:r>
-      <w:r>
-        <w:t>Question-response</w:t>
-      </w:r>
-    </w:p>
-    <w:p>
-      <w:r>
-        <w:t>Fill in the blank</w:t>
-      </w:r>
-    </w:p>
-    <w:p>
-      <w:r>
-        <w:t>Multiple choice</w:t>
-      </w:r>
-    </w:p>
-    <w:p>
-      <w:r>
-        <w:t>Picture-response questions</w:t>
-      </w:r>
-    </w:p>
-    <w:p/>
-    <w:p>
-      <w:r>
-        <w:t>Multi-answer questions</w:t>
-      </w:r>
-    </w:p>
-    <w:p>
-      <w:r>
-        <w:t>Multiple choice with multiple answers</w:t>
-      </w:r>
-    </w:p>
-    <w:p>
-      <w:r>
-        <w:t>Matching</w:t>
-      </w:r>
-    </w:p>
-    <w:p>
-      <w:r>
-        <w:t>Auto-generated questions</w:t>
-      </w:r>
-    </w:p>
-    <w:p>
-      <w:r>
-        <w:t>Graded questions</w:t>
-      </w:r>
-      <w:r>
-        <w:t>]</w:t>
-      </w:r>
-    </w:p>
-    <w:p/>
-    <w:p>
-      <w:pPr>
-        <w:rPr>
-          <w:b/>
-          <w:u w:val="single"/>
-        </w:rPr>
-      </w:pPr>
-      <w:r>
-        <w:rPr>
-          <w:b/>
-          <w:u w:val="single"/>
-        </w:rPr>
-        <w:t>Quiz table</w:t>
-      </w:r>
-    </w:p>
-    <w:p>
-      <w:r>
-        <w:t>Quiz ID</w:t>
-      </w:r>
-      <w:r>
-        <w:t xml:space="preserve"> (name?)</w:t>
-      </w:r>
-    </w:p>
-    <w:p>
-      <w:r>
-        <w:t>Number of questions</w:t>
-      </w:r>
-    </w:p>
-    <w:p>
-      <w:r>
-        <w:t>Random or not</w:t>
-      </w:r>
-    </w:p>
-    <w:p>
-      <w:r>
-        <w:t>Creation date</w:t>
-      </w:r>
-    </w:p>
-    <w:p>
-      <w:r>
-        <w:t>Creator</w:t>
-      </w:r>
-    </w:p>
-    <w:p>
-      <w:r>
-        <w:t>One page/multiple pages</w:t>
-      </w:r>
-    </w:p>
-    <w:p>
-      <w:r>
-        <w:t>Immediate correction (multiple pages only)</w:t>
-      </w:r>
-    </w:p>
-    <w:p>
-      <w:r>
-        <w:t>Practice or not practice</w:t>
-      </w:r>
-    </w:p>
-    <w:p>
-      <w:r>
-        <w:t>Number of times taken</w:t>
-      </w:r>
-    </w:p>
-    <w:p>
-      <w:r>
-        <w:t>Curr highest score</w:t>
-      </w:r>
-      <w:r>
-        <w:t xml:space="preserve"> (set to 0 initially)</w:t>
-      </w:r>
-    </w:p>
-    <w:p>
-      <w:r>
-        <w:t>Category</w:t>
-      </w:r>
-    </w:p>
-    <w:p>
-      <w:r>
-        <w:t>Tags</w:t>
-      </w:r>
-      <w:r>
-        <w:t xml:space="preserve"> </w:t>
-      </w:r>
-      <w:r>
-        <w:sym w:font="Wingdings" w:char="F0DF"/>
-      </w:r>
-      <w:r>
-        <w:t xml:space="preserve"> parse</w:t>
-      </w:r>
-    </w:p>
-    <w:p/>
-    <w:p>
-      <w:pPr>
-        <w:rPr>
-          <w:b/>
-          <w:u w:val="single"/>
-        </w:rPr>
-      </w:pPr>
-      <w:r>
-        <w:rPr>
-          <w:b/>
-          <w:u w:val="single"/>
-        </w:rPr>
-        <w:t>User table</w:t>
-      </w:r>
-    </w:p>
-    <w:p>
-      <w:r>
-        <w:t>Username</w:t>
-      </w:r>
-    </w:p>
-    <w:p>
-      <w:r>
-        <w:t>Hashed password</w:t>
-      </w:r>
-    </w:p>
-    <w:p>
-      <w:r>
-        <w:t>IsAdmin</w:t>
-      </w:r>
-    </w:p>
-    <w:p>
-      <w:r>
-        <w:t>Number of quizzes created</w:t>
-      </w:r>
-      <w:r>
-        <w:t xml:space="preserve"> (?)</w:t>
-      </w:r>
-    </w:p>
-    <w:p>
-      <w:r>
-        <w:t>Number of quizzes taken</w:t>
-      </w:r>
-      <w:r>
-        <w:t xml:space="preserve"> (?)</w:t>
-      </w:r>
-    </w:p>
-    <w:p/>
-    <w:p>
-      <w:pPr>
-        <w:rPr>
-          <w:b/>
-          <w:u w:val="single"/>
-        </w:rPr>
-      </w:pPr>
       <w:r>
         <w:rPr>
           <w:b/>
@@ -276,12 +281,12 @@
     </w:p>
     <w:p>
       <w:r>
+        <w:lastRenderedPageBreak/>
         <w:t>User #1 (username)</w:t>
       </w:r>
     </w:p>
     <w:p>
       <w:r>
-        <w:lastRenderedPageBreak/>
         <w:t>User #2 (username)</w:t>
       </w:r>
     </w:p>

</xml_diff>